<commit_message>
Changes made to the wireframe at DevSprint v1.0
</commit_message>
<xml_diff>
--- a/Website_Wireframe_Doc.docx
+++ b/Website_Wireframe_Doc.docx
@@ -1,6 +1,6 @@
 
 <file path=word/document.xml><?xml version="1.0" encoding="utf-8"?>
-<w:document xmlns:ve="http://schemas.openxmlformats.org/markup-compatibility/2006" xmlns:o="urn:schemas-microsoft-com:office:office" xmlns:r="http://schemas.openxmlformats.org/officeDocument/2006/relationships" xmlns:m="http://schemas.openxmlformats.org/officeDocument/2006/math" xmlns:v="urn:schemas-microsoft-com:vml" xmlns:wp="http://schemas.openxmlformats.org/drawingml/2006/wordprocessingDrawing" xmlns:w10="urn:schemas-microsoft-com:office:word" xmlns:w="http://schemas.openxmlformats.org/wordprocessingml/2006/main" xmlns:wne="http://schemas.microsoft.com/office/word/2006/wordml">
+<w:document xmlns:wpc="http://schemas.microsoft.com/office/word/2010/wordprocessingCanvas" xmlns:mc="http://schemas.openxmlformats.org/markup-compatibility/2006" xmlns:o="urn:schemas-microsoft-com:office:office" xmlns:r="http://schemas.openxmlformats.org/officeDocument/2006/relationships" xmlns:m="http://schemas.openxmlformats.org/officeDocument/2006/math" xmlns:v="urn:schemas-microsoft-com:vml" xmlns:wp14="http://schemas.microsoft.com/office/word/2010/wordprocessingDrawing" xmlns:wp="http://schemas.openxmlformats.org/drawingml/2006/wordprocessingDrawing" xmlns:w10="urn:schemas-microsoft-com:office:word" xmlns:w="http://schemas.openxmlformats.org/wordprocessingml/2006/main" xmlns:w14="http://schemas.microsoft.com/office/word/2010/wordml" xmlns:wpg="http://schemas.microsoft.com/office/word/2010/wordprocessingGroup" xmlns:wpi="http://schemas.microsoft.com/office/word/2010/wordprocessingInk" xmlns:wne="http://schemas.microsoft.com/office/word/2006/wordml" xmlns:wps="http://schemas.microsoft.com/office/word/2010/wordprocessingShape" mc:Ignorable="w14 wp14">
   <w:body>
     <w:p>
       <w:pPr>
@@ -60,33 +60,199 @@
     </w:p>
     <w:p>
       <w:pPr>
-        <w:rPr>
-          <w:sz w:val="28"/>
-          <w:szCs w:val="28"/>
-        </w:rPr>
-      </w:pPr>
-      <w:r>
-        <w:rPr>
-          <w:sz w:val="28"/>
-          <w:szCs w:val="28"/>
-        </w:rPr>
-        <w:t xml:space="preserve">0. An action bar, with </w:t>
-      </w:r>
-      <w:proofErr w:type="spellStart"/>
-      <w:r>
-        <w:rPr>
-          <w:sz w:val="28"/>
-          <w:szCs w:val="28"/>
-        </w:rPr>
-        <w:t>tabzilla</w:t>
-      </w:r>
-      <w:proofErr w:type="spellEnd"/>
-      <w:r>
-        <w:rPr>
-          <w:sz w:val="28"/>
-          <w:szCs w:val="28"/>
-        </w:rPr>
-        <w:t xml:space="preserve"> format and links to parts of the page</w:t>
+        <w:pStyle w:val="ListParagraph"/>
+        <w:numPr>
+          <w:ilvl w:val="0"/>
+          <w:numId w:val="1"/>
+        </w:numPr>
+        <w:rPr>
+          <w:sz w:val="28"/>
+          <w:szCs w:val="28"/>
+        </w:rPr>
+      </w:pPr>
+      <w:r>
+        <w:rPr>
+          <w:sz w:val="28"/>
+          <w:szCs w:val="28"/>
+        </w:rPr>
+        <w:t xml:space="preserve">An action bar, with tabzilla format and links to the following parts of the page :- </w:t>
+      </w:r>
+    </w:p>
+    <w:p>
+      <w:pPr>
+        <w:pStyle w:val="ListParagraph"/>
+        <w:numPr>
+          <w:ilvl w:val="0"/>
+          <w:numId w:val="2"/>
+        </w:numPr>
+        <w:rPr>
+          <w:sz w:val="28"/>
+          <w:szCs w:val="28"/>
+        </w:rPr>
+      </w:pPr>
+      <w:r>
+        <w:rPr>
+          <w:sz w:val="28"/>
+          <w:szCs w:val="28"/>
+        </w:rPr>
+        <w:t>Home</w:t>
+      </w:r>
+    </w:p>
+    <w:p>
+      <w:pPr>
+        <w:pStyle w:val="ListParagraph"/>
+        <w:numPr>
+          <w:ilvl w:val="0"/>
+          <w:numId w:val="2"/>
+        </w:numPr>
+        <w:rPr>
+          <w:sz w:val="28"/>
+          <w:szCs w:val="28"/>
+        </w:rPr>
+      </w:pPr>
+      <w:r>
+        <w:rPr>
+          <w:sz w:val="28"/>
+          <w:szCs w:val="28"/>
+        </w:rPr>
+        <w:t>About Us</w:t>
+      </w:r>
+    </w:p>
+    <w:p>
+      <w:pPr>
+        <w:pStyle w:val="ListParagraph"/>
+        <w:numPr>
+          <w:ilvl w:val="0"/>
+          <w:numId w:val="2"/>
+        </w:numPr>
+        <w:rPr>
+          <w:sz w:val="28"/>
+          <w:szCs w:val="28"/>
+        </w:rPr>
+      </w:pPr>
+      <w:r>
+        <w:rPr>
+          <w:sz w:val="28"/>
+          <w:szCs w:val="28"/>
+        </w:rPr>
+        <w:t>Contact Us ( more links will be added as the requirements arise )</w:t>
+      </w:r>
+    </w:p>
+    <w:p>
+      <w:pPr>
+        <w:rPr>
+          <w:sz w:val="28"/>
+          <w:szCs w:val="28"/>
+        </w:rPr>
+      </w:pPr>
+      <w:r>
+        <w:rPr>
+          <w:sz w:val="28"/>
+          <w:szCs w:val="28"/>
+        </w:rPr>
+        <w:t xml:space="preserve">1. The first thing is a collage of all the previous events and meetups, which will be a bit faded. On top of it we will have the Mozilla Delhi Logo and some text. </w:t>
+      </w:r>
+    </w:p>
+    <w:p>
+      <w:pPr>
+        <w:rPr>
+          <w:sz w:val="28"/>
+          <w:szCs w:val="28"/>
+        </w:rPr>
+      </w:pPr>
+      <w:r>
+        <w:rPr>
+          <w:sz w:val="28"/>
+          <w:szCs w:val="28"/>
+        </w:rPr>
+        <w:t xml:space="preserve">2. We require </w:t>
+      </w:r>
+      <w:r>
+        <w:rPr>
+          <w:sz w:val="28"/>
+          <w:szCs w:val="28"/>
+        </w:rPr>
+        <w:t>having</w:t>
+      </w:r>
+      <w:r>
+        <w:rPr>
+          <w:sz w:val="28"/>
+          <w:szCs w:val="28"/>
+        </w:rPr>
+        <w:t xml:space="preserve"> a link to the official website, just like Mozilla Tunisia provides. </w:t>
+      </w:r>
+    </w:p>
+    <w:p>
+      <w:pPr>
+        <w:rPr>
+          <w:sz w:val="28"/>
+          <w:szCs w:val="28"/>
+        </w:rPr>
+      </w:pPr>
+      <w:r>
+        <w:rPr>
+          <w:sz w:val="28"/>
+          <w:szCs w:val="28"/>
+        </w:rPr>
+        <w:t>3.  We require two divs to list the past and upcoming events. Each event in these divisions which have action buttons. Clicking on anyone of the link will take the user to a separate events page which can have more details.</w:t>
+      </w:r>
+    </w:p>
+    <w:p>
+      <w:pPr>
+        <w:rPr>
+          <w:sz w:val="28"/>
+          <w:szCs w:val="28"/>
+        </w:rPr>
+      </w:pPr>
+      <w:r>
+        <w:rPr>
+          <w:sz w:val="28"/>
+          <w:szCs w:val="28"/>
+        </w:rPr>
+        <w:t>4. Links to the important programm</w:t>
+      </w:r>
+      <w:r>
+        <w:rPr>
+          <w:sz w:val="28"/>
+          <w:szCs w:val="28"/>
+        </w:rPr>
+        <w:t>es by Mozilla, like FoxYeah, Web M</w:t>
+      </w:r>
+      <w:r>
+        <w:rPr>
+          <w:sz w:val="28"/>
+          <w:szCs w:val="28"/>
+        </w:rPr>
+        <w:t xml:space="preserve">aker, Mozilla Reps </w:t>
+      </w:r>
+      <w:r>
+        <w:rPr>
+          <w:sz w:val="28"/>
+          <w:szCs w:val="28"/>
+        </w:rPr>
+        <w:t>etc.</w:t>
+      </w:r>
+      <w:r>
+        <w:rPr>
+          <w:sz w:val="28"/>
+          <w:szCs w:val="28"/>
+        </w:rPr>
+        <w:t xml:space="preserve"> arranged in a tile view like the official Mozilla website. A proposal for this could be to use a custom slider like Tunisia’s main slider.</w:t>
+      </w:r>
+    </w:p>
+    <w:p>
+      <w:pPr>
+        <w:rPr>
+          <w:sz w:val="28"/>
+          <w:szCs w:val="28"/>
+        </w:rPr>
+      </w:pPr>
+      <w:r>
+        <w:rPr>
+          <w:sz w:val="28"/>
+          <w:szCs w:val="28"/>
+        </w:rPr>
+        <w:t xml:space="preserve">5. Very important div- Our Motivation. </w:t>
       </w:r>
       <w:proofErr w:type="gramStart"/>
       <w:r>
@@ -94,228 +260,25 @@
           <w:sz w:val="28"/>
           <w:szCs w:val="28"/>
         </w:rPr>
-        <w:t>,(</w:t>
+        <w:t xml:space="preserve">Small </w:t>
+      </w:r>
+      <w:bookmarkStart w:id="0" w:name="_GoBack"/>
+      <w:bookmarkEnd w:id="0"/>
+      <w:r>
+        <w:rPr>
+          <w:sz w:val="28"/>
+          <w:szCs w:val="28"/>
+        </w:rPr>
+        <w:t>and concise</w:t>
+      </w:r>
+      <w:r>
+        <w:rPr>
+          <w:sz w:val="28"/>
+          <w:szCs w:val="28"/>
+        </w:rPr>
+        <w:t>.</w:t>
       </w:r>
       <w:proofErr w:type="gramEnd"/>
-      <w:r>
-        <w:rPr>
-          <w:sz w:val="28"/>
-          <w:szCs w:val="28"/>
-        </w:rPr>
-        <w:t>yet to be decided).</w:t>
-      </w:r>
-    </w:p>
-    <w:p>
-      <w:pPr>
-        <w:rPr>
-          <w:sz w:val="28"/>
-          <w:szCs w:val="28"/>
-        </w:rPr>
-      </w:pPr>
-      <w:proofErr w:type="gramStart"/>
-      <w:r>
-        <w:rPr>
-          <w:sz w:val="28"/>
-          <w:szCs w:val="28"/>
-        </w:rPr>
-        <w:t>1.The</w:t>
-      </w:r>
-      <w:proofErr w:type="gramEnd"/>
-      <w:r>
-        <w:rPr>
-          <w:sz w:val="28"/>
-          <w:szCs w:val="28"/>
-        </w:rPr>
-        <w:t xml:space="preserve"> first thing is an image slider which is still under debate for the responsiveness issues. We proposed in the earlier meet to have it with images of upcoming event posters, a reference to a past event and maybe a collage set of our team. The main issue we face here is that with compatibility with mobile platform.</w:t>
-      </w:r>
-    </w:p>
-    <w:p>
-      <w:pPr>
-        <w:rPr>
-          <w:sz w:val="28"/>
-          <w:szCs w:val="28"/>
-        </w:rPr>
-      </w:pPr>
-      <w:r>
-        <w:rPr>
-          <w:sz w:val="28"/>
-          <w:szCs w:val="28"/>
-        </w:rPr>
-        <w:t xml:space="preserve">2. We require </w:t>
-      </w:r>
-      <w:proofErr w:type="gramStart"/>
-      <w:r>
-        <w:rPr>
-          <w:sz w:val="28"/>
-          <w:szCs w:val="28"/>
-        </w:rPr>
-        <w:t>to have</w:t>
-      </w:r>
-      <w:proofErr w:type="gramEnd"/>
-      <w:r>
-        <w:rPr>
-          <w:sz w:val="28"/>
-          <w:szCs w:val="28"/>
-        </w:rPr>
-        <w:t xml:space="preserve"> a link to the official website, just like Mozilla Tunisia provides. </w:t>
-      </w:r>
-    </w:p>
-    <w:p>
-      <w:pPr>
-        <w:rPr>
-          <w:sz w:val="28"/>
-          <w:szCs w:val="28"/>
-        </w:rPr>
-      </w:pPr>
-      <w:r>
-        <w:rPr>
-          <w:sz w:val="28"/>
-          <w:szCs w:val="28"/>
-        </w:rPr>
-        <w:t xml:space="preserve">3. Three </w:t>
-      </w:r>
-      <w:proofErr w:type="spellStart"/>
-      <w:r>
-        <w:rPr>
-          <w:sz w:val="28"/>
-          <w:szCs w:val="28"/>
-        </w:rPr>
-        <w:t>divs</w:t>
-      </w:r>
-      <w:proofErr w:type="spellEnd"/>
-      <w:r>
-        <w:rPr>
-          <w:sz w:val="28"/>
-          <w:szCs w:val="28"/>
-        </w:rPr>
-        <w:t xml:space="preserve"> with past, future and </w:t>
-      </w:r>
-      <w:proofErr w:type="spellStart"/>
-      <w:r>
-        <w:rPr>
-          <w:sz w:val="28"/>
-          <w:szCs w:val="28"/>
-        </w:rPr>
-        <w:t>blogpage</w:t>
-      </w:r>
-      <w:proofErr w:type="spellEnd"/>
-      <w:r>
-        <w:rPr>
-          <w:sz w:val="28"/>
-          <w:szCs w:val="28"/>
-        </w:rPr>
-        <w:t xml:space="preserve"> links. They will have the three versions of </w:t>
-      </w:r>
-      <w:proofErr w:type="spellStart"/>
-      <w:r>
-        <w:rPr>
-          <w:sz w:val="28"/>
-          <w:szCs w:val="28"/>
-        </w:rPr>
-        <w:t>firefox</w:t>
-      </w:r>
-      <w:proofErr w:type="spellEnd"/>
-      <w:r>
-        <w:rPr>
-          <w:sz w:val="28"/>
-          <w:szCs w:val="28"/>
-        </w:rPr>
-        <w:t xml:space="preserve"> as their clickable </w:t>
-      </w:r>
-      <w:proofErr w:type="spellStart"/>
-      <w:r>
-        <w:rPr>
-          <w:sz w:val="28"/>
-          <w:szCs w:val="28"/>
-        </w:rPr>
-        <w:t>divs</w:t>
-      </w:r>
-      <w:proofErr w:type="spellEnd"/>
-      <w:r>
-        <w:rPr>
-          <w:sz w:val="28"/>
-          <w:szCs w:val="28"/>
-        </w:rPr>
-        <w:t>.</w:t>
-      </w:r>
-    </w:p>
-    <w:p>
-      <w:pPr>
-        <w:rPr>
-          <w:sz w:val="28"/>
-          <w:szCs w:val="28"/>
-        </w:rPr>
-      </w:pPr>
-      <w:r>
-        <w:rPr>
-          <w:sz w:val="28"/>
-          <w:szCs w:val="28"/>
-        </w:rPr>
-        <w:t xml:space="preserve">4. Links to the important programmes by Mozilla, like </w:t>
-      </w:r>
-      <w:proofErr w:type="spellStart"/>
-      <w:r>
-        <w:rPr>
-          <w:sz w:val="28"/>
-          <w:szCs w:val="28"/>
-        </w:rPr>
-        <w:t>FoxYeah</w:t>
-      </w:r>
-      <w:proofErr w:type="spellEnd"/>
-      <w:r>
-        <w:rPr>
-          <w:sz w:val="28"/>
-          <w:szCs w:val="28"/>
-        </w:rPr>
-        <w:t xml:space="preserve">, </w:t>
-      </w:r>
-      <w:proofErr w:type="spellStart"/>
-      <w:r>
-        <w:rPr>
-          <w:sz w:val="28"/>
-          <w:szCs w:val="28"/>
-        </w:rPr>
-        <w:t>Webmaker</w:t>
-      </w:r>
-      <w:proofErr w:type="spellEnd"/>
-      <w:r>
-        <w:rPr>
-          <w:sz w:val="28"/>
-          <w:szCs w:val="28"/>
-        </w:rPr>
-        <w:t>, Mozilla Reps etc arranged in a tile view like the official Mozilla website. A proposal for this could be to use a custom slider like Tunisia’s main slider.</w:t>
-      </w:r>
-    </w:p>
-    <w:p>
-      <w:pPr>
-        <w:rPr>
-          <w:sz w:val="28"/>
-          <w:szCs w:val="28"/>
-        </w:rPr>
-      </w:pPr>
-      <w:r>
-        <w:rPr>
-          <w:sz w:val="28"/>
-          <w:szCs w:val="28"/>
-        </w:rPr>
-        <w:t xml:space="preserve">5. Very important div- Our Motivation. Small </w:t>
-      </w:r>
-      <w:proofErr w:type="gramStart"/>
-      <w:r>
-        <w:rPr>
-          <w:sz w:val="28"/>
-          <w:szCs w:val="28"/>
-        </w:rPr>
-        <w:t>and  concise</w:t>
-      </w:r>
-      <w:proofErr w:type="gramEnd"/>
-      <w:r>
-        <w:rPr>
-          <w:sz w:val="28"/>
-          <w:szCs w:val="28"/>
-        </w:rPr>
-        <w:t>.</w:t>
-      </w:r>
     </w:p>
     <w:p>
       <w:pPr>
@@ -486,22 +449,29 @@
           <w:sz w:val="28"/>
           <w:szCs w:val="28"/>
         </w:rPr>
-        <w:t xml:space="preserve"> thing that remains consistent is the Font sizes and shapes. Logos can’t be edited always and a thorough check before applying anything is a must. </w:t>
-      </w:r>
-    </w:p>
-    <w:p>
-      <w:pPr>
-        <w:rPr>
-          <w:sz w:val="28"/>
-          <w:szCs w:val="28"/>
-        </w:rPr>
-      </w:pPr>
+        <w:t xml:space="preserve"> thing that remains consistent is the Font sizes and </w:t>
+      </w:r>
       <w:r>
         <w:rPr>
           <w:sz w:val="28"/>
           <w:szCs w:val="28"/>
         </w:rPr>
         <w:lastRenderedPageBreak/>
+        <w:t xml:space="preserve">shapes. Logos can’t be edited always and a thorough check before applying anything is a must. </w:t>
+      </w:r>
+    </w:p>
+    <w:p>
+      <w:pPr>
+        <w:rPr>
+          <w:sz w:val="28"/>
+          <w:szCs w:val="28"/>
+        </w:rPr>
+      </w:pPr>
+      <w:r>
+        <w:rPr>
+          <w:sz w:val="28"/>
+          <w:szCs w:val="28"/>
+        </w:rPr>
         <w:t>The wireframes have already been shared with everyone on slack.</w:t>
       </w:r>
     </w:p>
@@ -562,8 +532,220 @@
 </w:document>
 </file>
 
+<file path=word/numbering.xml><?xml version="1.0" encoding="utf-8"?>
+<w:numbering xmlns:wpc="http://schemas.microsoft.com/office/word/2010/wordprocessingCanvas" xmlns:mc="http://schemas.openxmlformats.org/markup-compatibility/2006" xmlns:o="urn:schemas-microsoft-com:office:office" xmlns:r="http://schemas.openxmlformats.org/officeDocument/2006/relationships" xmlns:m="http://schemas.openxmlformats.org/officeDocument/2006/math" xmlns:v="urn:schemas-microsoft-com:vml" xmlns:wp14="http://schemas.microsoft.com/office/word/2010/wordprocessingDrawing" xmlns:wp="http://schemas.openxmlformats.org/drawingml/2006/wordprocessingDrawing" xmlns:w10="urn:schemas-microsoft-com:office:word" xmlns:w="http://schemas.openxmlformats.org/wordprocessingml/2006/main" xmlns:w14="http://schemas.microsoft.com/office/word/2010/wordml" xmlns:wpg="http://schemas.microsoft.com/office/word/2010/wordprocessingGroup" xmlns:wpi="http://schemas.microsoft.com/office/word/2010/wordprocessingInk" xmlns:wne="http://schemas.microsoft.com/office/word/2006/wordml" xmlns:wps="http://schemas.microsoft.com/office/word/2010/wordprocessingShape" mc:Ignorable="w14 wp14">
+  <w:abstractNum w:abstractNumId="0">
+    <w:nsid w:val="037C5D7F"/>
+    <w:multiLevelType w:val="hybridMultilevel"/>
+    <w:tmpl w:val="1DF24B2E"/>
+    <w:lvl w:ilvl="0" w:tplc="04090001">
+      <w:start w:val="1"/>
+      <w:numFmt w:val="bullet"/>
+      <w:lvlText w:val=""/>
+      <w:lvlJc w:val="left"/>
+      <w:pPr>
+        <w:ind w:left="1440" w:hanging="360"/>
+      </w:pPr>
+      <w:rPr>
+        <w:rFonts w:ascii="Symbol" w:hAnsi="Symbol" w:hint="default"/>
+      </w:rPr>
+    </w:lvl>
+    <w:lvl w:ilvl="1" w:tplc="04090003" w:tentative="1">
+      <w:start w:val="1"/>
+      <w:numFmt w:val="bullet"/>
+      <w:lvlText w:val="o"/>
+      <w:lvlJc w:val="left"/>
+      <w:pPr>
+        <w:ind w:left="2160" w:hanging="360"/>
+      </w:pPr>
+      <w:rPr>
+        <w:rFonts w:ascii="Courier New" w:hAnsi="Courier New" w:cs="Courier New" w:hint="default"/>
+      </w:rPr>
+    </w:lvl>
+    <w:lvl w:ilvl="2" w:tplc="04090005" w:tentative="1">
+      <w:start w:val="1"/>
+      <w:numFmt w:val="bullet"/>
+      <w:lvlText w:val=""/>
+      <w:lvlJc w:val="left"/>
+      <w:pPr>
+        <w:ind w:left="2880" w:hanging="360"/>
+      </w:pPr>
+      <w:rPr>
+        <w:rFonts w:ascii="Wingdings" w:hAnsi="Wingdings" w:hint="default"/>
+      </w:rPr>
+    </w:lvl>
+    <w:lvl w:ilvl="3" w:tplc="04090001" w:tentative="1">
+      <w:start w:val="1"/>
+      <w:numFmt w:val="bullet"/>
+      <w:lvlText w:val=""/>
+      <w:lvlJc w:val="left"/>
+      <w:pPr>
+        <w:ind w:left="3600" w:hanging="360"/>
+      </w:pPr>
+      <w:rPr>
+        <w:rFonts w:ascii="Symbol" w:hAnsi="Symbol" w:hint="default"/>
+      </w:rPr>
+    </w:lvl>
+    <w:lvl w:ilvl="4" w:tplc="04090003" w:tentative="1">
+      <w:start w:val="1"/>
+      <w:numFmt w:val="bullet"/>
+      <w:lvlText w:val="o"/>
+      <w:lvlJc w:val="left"/>
+      <w:pPr>
+        <w:ind w:left="4320" w:hanging="360"/>
+      </w:pPr>
+      <w:rPr>
+        <w:rFonts w:ascii="Courier New" w:hAnsi="Courier New" w:cs="Courier New" w:hint="default"/>
+      </w:rPr>
+    </w:lvl>
+    <w:lvl w:ilvl="5" w:tplc="04090005" w:tentative="1">
+      <w:start w:val="1"/>
+      <w:numFmt w:val="bullet"/>
+      <w:lvlText w:val=""/>
+      <w:lvlJc w:val="left"/>
+      <w:pPr>
+        <w:ind w:left="5040" w:hanging="360"/>
+      </w:pPr>
+      <w:rPr>
+        <w:rFonts w:ascii="Wingdings" w:hAnsi="Wingdings" w:hint="default"/>
+      </w:rPr>
+    </w:lvl>
+    <w:lvl w:ilvl="6" w:tplc="04090001" w:tentative="1">
+      <w:start w:val="1"/>
+      <w:numFmt w:val="bullet"/>
+      <w:lvlText w:val=""/>
+      <w:lvlJc w:val="left"/>
+      <w:pPr>
+        <w:ind w:left="5760" w:hanging="360"/>
+      </w:pPr>
+      <w:rPr>
+        <w:rFonts w:ascii="Symbol" w:hAnsi="Symbol" w:hint="default"/>
+      </w:rPr>
+    </w:lvl>
+    <w:lvl w:ilvl="7" w:tplc="04090003" w:tentative="1">
+      <w:start w:val="1"/>
+      <w:numFmt w:val="bullet"/>
+      <w:lvlText w:val="o"/>
+      <w:lvlJc w:val="left"/>
+      <w:pPr>
+        <w:ind w:left="6480" w:hanging="360"/>
+      </w:pPr>
+      <w:rPr>
+        <w:rFonts w:ascii="Courier New" w:hAnsi="Courier New" w:cs="Courier New" w:hint="default"/>
+      </w:rPr>
+    </w:lvl>
+    <w:lvl w:ilvl="8" w:tplc="04090005" w:tentative="1">
+      <w:start w:val="1"/>
+      <w:numFmt w:val="bullet"/>
+      <w:lvlText w:val=""/>
+      <w:lvlJc w:val="left"/>
+      <w:pPr>
+        <w:ind w:left="7200" w:hanging="360"/>
+      </w:pPr>
+      <w:rPr>
+        <w:rFonts w:ascii="Wingdings" w:hAnsi="Wingdings" w:hint="default"/>
+      </w:rPr>
+    </w:lvl>
+  </w:abstractNum>
+  <w:abstractNum w:abstractNumId="1">
+    <w:nsid w:val="629A0B0E"/>
+    <w:multiLevelType w:val="hybridMultilevel"/>
+    <w:tmpl w:val="7FC2C4C4"/>
+    <w:lvl w:ilvl="0" w:tplc="0409000F">
+      <w:numFmt w:val="decimal"/>
+      <w:lvlText w:val="%1."/>
+      <w:lvlJc w:val="left"/>
+      <w:pPr>
+        <w:ind w:left="450" w:hanging="360"/>
+      </w:pPr>
+      <w:rPr>
+        <w:rFonts w:hint="default"/>
+      </w:rPr>
+    </w:lvl>
+    <w:lvl w:ilvl="1" w:tplc="04090019" w:tentative="1">
+      <w:start w:val="1"/>
+      <w:numFmt w:val="lowerLetter"/>
+      <w:lvlText w:val="%2."/>
+      <w:lvlJc w:val="left"/>
+      <w:pPr>
+        <w:ind w:left="1170" w:hanging="360"/>
+      </w:pPr>
+    </w:lvl>
+    <w:lvl w:ilvl="2" w:tplc="0409001B" w:tentative="1">
+      <w:start w:val="1"/>
+      <w:numFmt w:val="lowerRoman"/>
+      <w:lvlText w:val="%3."/>
+      <w:lvlJc w:val="right"/>
+      <w:pPr>
+        <w:ind w:left="1890" w:hanging="180"/>
+      </w:pPr>
+    </w:lvl>
+    <w:lvl w:ilvl="3" w:tplc="0409000F" w:tentative="1">
+      <w:start w:val="1"/>
+      <w:numFmt w:val="decimal"/>
+      <w:lvlText w:val="%4."/>
+      <w:lvlJc w:val="left"/>
+      <w:pPr>
+        <w:ind w:left="2610" w:hanging="360"/>
+      </w:pPr>
+    </w:lvl>
+    <w:lvl w:ilvl="4" w:tplc="04090019" w:tentative="1">
+      <w:start w:val="1"/>
+      <w:numFmt w:val="lowerLetter"/>
+      <w:lvlText w:val="%5."/>
+      <w:lvlJc w:val="left"/>
+      <w:pPr>
+        <w:ind w:left="3330" w:hanging="360"/>
+      </w:pPr>
+    </w:lvl>
+    <w:lvl w:ilvl="5" w:tplc="0409001B" w:tentative="1">
+      <w:start w:val="1"/>
+      <w:numFmt w:val="lowerRoman"/>
+      <w:lvlText w:val="%6."/>
+      <w:lvlJc w:val="right"/>
+      <w:pPr>
+        <w:ind w:left="4050" w:hanging="180"/>
+      </w:pPr>
+    </w:lvl>
+    <w:lvl w:ilvl="6" w:tplc="0409000F" w:tentative="1">
+      <w:start w:val="1"/>
+      <w:numFmt w:val="decimal"/>
+      <w:lvlText w:val="%7."/>
+      <w:lvlJc w:val="left"/>
+      <w:pPr>
+        <w:ind w:left="4770" w:hanging="360"/>
+      </w:pPr>
+    </w:lvl>
+    <w:lvl w:ilvl="7" w:tplc="04090019" w:tentative="1">
+      <w:start w:val="1"/>
+      <w:numFmt w:val="lowerLetter"/>
+      <w:lvlText w:val="%8."/>
+      <w:lvlJc w:val="left"/>
+      <w:pPr>
+        <w:ind w:left="5490" w:hanging="360"/>
+      </w:pPr>
+    </w:lvl>
+    <w:lvl w:ilvl="8" w:tplc="0409001B" w:tentative="1">
+      <w:start w:val="1"/>
+      <w:numFmt w:val="lowerRoman"/>
+      <w:lvlText w:val="%9."/>
+      <w:lvlJc w:val="right"/>
+      <w:pPr>
+        <w:ind w:left="6210" w:hanging="180"/>
+      </w:pPr>
+    </w:lvl>
+  </w:abstractNum>
+  <w:num w:numId="1">
+    <w:abstractNumId w:val="1"/>
+  </w:num>
+  <w:num w:numId="2">
+    <w:abstractNumId w:val="0"/>
+  </w:num>
+</w:numbering>
+</file>
+
 <file path=word/styles.xml><?xml version="1.0" encoding="utf-8"?>
-<w:styles xmlns:r="http://schemas.openxmlformats.org/officeDocument/2006/relationships" xmlns:w="http://schemas.openxmlformats.org/wordprocessingml/2006/main">
+<w:styles xmlns:mc="http://schemas.openxmlformats.org/markup-compatibility/2006" xmlns:r="http://schemas.openxmlformats.org/officeDocument/2006/relationships" xmlns:w="http://schemas.openxmlformats.org/wordprocessingml/2006/main" xmlns:w14="http://schemas.microsoft.com/office/word/2010/wordml" mc:Ignorable="w14">
   <w:docDefaults>
     <w:rPrDefault>
       <w:rPr>
@@ -734,7 +916,207 @@
     <w:uiPriority w:val="99"/>
     <w:semiHidden/>
     <w:unhideWhenUsed/>
+    <w:tblPr>
+      <w:tblInd w:w="0" w:type="dxa"/>
+      <w:tblCellMar>
+        <w:top w:w="0" w:type="dxa"/>
+        <w:left w:w="108" w:type="dxa"/>
+        <w:bottom w:w="0" w:type="dxa"/>
+        <w:right w:w="108" w:type="dxa"/>
+      </w:tblCellMar>
+    </w:tblPr>
+  </w:style>
+  <w:style w:type="numbering" w:default="1" w:styleId="NoList">
+    <w:name w:val="No List"/>
+    <w:uiPriority w:val="99"/>
+    <w:semiHidden/>
+    <w:unhideWhenUsed/>
+  </w:style>
+  <w:style w:type="paragraph" w:styleId="ListParagraph">
+    <w:name w:val="List Paragraph"/>
+    <w:basedOn w:val="Normal"/>
+    <w:uiPriority w:val="34"/>
     <w:qFormat/>
+    <w:rsid w:val="00FE45BD"/>
+    <w:pPr>
+      <w:ind w:left="720"/>
+      <w:contextualSpacing/>
+    </w:pPr>
+  </w:style>
+</w:styles>
+</file>
+
+<file path=word/stylesWithEffects.xml><?xml version="1.0" encoding="utf-8"?>
+<w:styles xmlns:wpc="http://schemas.microsoft.com/office/word/2010/wordprocessingCanvas" xmlns:mc="http://schemas.openxmlformats.org/markup-compatibility/2006" xmlns:o="urn:schemas-microsoft-com:office:office" xmlns:r="http://schemas.openxmlformats.org/officeDocument/2006/relationships" xmlns:m="http://schemas.openxmlformats.org/officeDocument/2006/math" xmlns:v="urn:schemas-microsoft-com:vml" xmlns:wp14="http://schemas.microsoft.com/office/word/2010/wordprocessingDrawing" xmlns:wp="http://schemas.openxmlformats.org/drawingml/2006/wordprocessingDrawing" xmlns:w10="urn:schemas-microsoft-com:office:word" xmlns:w="http://schemas.openxmlformats.org/wordprocessingml/2006/main" xmlns:w14="http://schemas.microsoft.com/office/word/2010/wordml" xmlns:wpg="http://schemas.microsoft.com/office/word/2010/wordprocessingGroup" xmlns:wpi="http://schemas.microsoft.com/office/word/2010/wordprocessingInk" xmlns:wne="http://schemas.microsoft.com/office/word/2006/wordml" xmlns:wps="http://schemas.microsoft.com/office/word/2010/wordprocessingShape" mc:Ignorable="w14 wp14">
+  <w:docDefaults>
+    <w:rPrDefault>
+      <w:rPr>
+        <w:rFonts w:asciiTheme="minorHAnsi" w:eastAsiaTheme="minorEastAsia" w:hAnsiTheme="minorHAnsi" w:cstheme="minorBidi"/>
+        <w:sz w:val="22"/>
+        <w:szCs w:val="22"/>
+        <w:lang w:val="en-US" w:eastAsia="en-US" w:bidi="ar-SA"/>
+      </w:rPr>
+    </w:rPrDefault>
+    <w:pPrDefault>
+      <w:pPr>
+        <w:spacing w:after="200" w:line="276" w:lineRule="auto"/>
+      </w:pPr>
+    </w:pPrDefault>
+  </w:docDefaults>
+  <w:latentStyles w:defLockedState="0" w:defUIPriority="99" w:defSemiHidden="1" w:defUnhideWhenUsed="1" w:defQFormat="0" w:count="267">
+    <w:lsdException w:name="Normal" w:semiHidden="0" w:uiPriority="0" w:unhideWhenUsed="0" w:qFormat="1"/>
+    <w:lsdException w:name="heading 1" w:semiHidden="0" w:uiPriority="9" w:unhideWhenUsed="0" w:qFormat="1"/>
+    <w:lsdException w:name="heading 2" w:uiPriority="9" w:qFormat="1"/>
+    <w:lsdException w:name="heading 3" w:uiPriority="9" w:qFormat="1"/>
+    <w:lsdException w:name="heading 4" w:uiPriority="9" w:qFormat="1"/>
+    <w:lsdException w:name="heading 5" w:uiPriority="9" w:qFormat="1"/>
+    <w:lsdException w:name="heading 6" w:uiPriority="9" w:qFormat="1"/>
+    <w:lsdException w:name="heading 7" w:uiPriority="9" w:qFormat="1"/>
+    <w:lsdException w:name="heading 8" w:uiPriority="9" w:qFormat="1"/>
+    <w:lsdException w:name="heading 9" w:uiPriority="9" w:qFormat="1"/>
+    <w:lsdException w:name="toc 1" w:uiPriority="39"/>
+    <w:lsdException w:name="toc 2" w:uiPriority="39"/>
+    <w:lsdException w:name="toc 3" w:uiPriority="39"/>
+    <w:lsdException w:name="toc 4" w:uiPriority="39"/>
+    <w:lsdException w:name="toc 5" w:uiPriority="39"/>
+    <w:lsdException w:name="toc 6" w:uiPriority="39"/>
+    <w:lsdException w:name="toc 7" w:uiPriority="39"/>
+    <w:lsdException w:name="toc 8" w:uiPriority="39"/>
+    <w:lsdException w:name="toc 9" w:uiPriority="39"/>
+    <w:lsdException w:name="caption" w:uiPriority="35" w:qFormat="1"/>
+    <w:lsdException w:name="Title" w:semiHidden="0" w:uiPriority="10" w:unhideWhenUsed="0" w:qFormat="1"/>
+    <w:lsdException w:name="Default Paragraph Font" w:uiPriority="1"/>
+    <w:lsdException w:name="Subtitle" w:semiHidden="0" w:uiPriority="11" w:unhideWhenUsed="0" w:qFormat="1"/>
+    <w:lsdException w:name="Strong" w:semiHidden="0" w:uiPriority="22" w:unhideWhenUsed="0" w:qFormat="1"/>
+    <w:lsdException w:name="Emphasis" w:semiHidden="0" w:uiPriority="20" w:unhideWhenUsed="0" w:qFormat="1"/>
+    <w:lsdException w:name="Table Grid" w:semiHidden="0" w:uiPriority="59" w:unhideWhenUsed="0"/>
+    <w:lsdException w:name="Placeholder Text" w:unhideWhenUsed="0"/>
+    <w:lsdException w:name="No Spacing" w:semiHidden="0" w:uiPriority="1" w:unhideWhenUsed="0" w:qFormat="1"/>
+    <w:lsdException w:name="Light Shading" w:semiHidden="0" w:uiPriority="60" w:unhideWhenUsed="0"/>
+    <w:lsdException w:name="Light List" w:semiHidden="0" w:uiPriority="61" w:unhideWhenUsed="0"/>
+    <w:lsdException w:name="Light Grid" w:semiHidden="0" w:uiPriority="62" w:unhideWhenUsed="0"/>
+    <w:lsdException w:name="Medium Shading 1" w:semiHidden="0" w:uiPriority="63" w:unhideWhenUsed="0"/>
+    <w:lsdException w:name="Medium Shading 2" w:semiHidden="0" w:uiPriority="64" w:unhideWhenUsed="0"/>
+    <w:lsdException w:name="Medium List 1" w:semiHidden="0" w:uiPriority="65" w:unhideWhenUsed="0"/>
+    <w:lsdException w:name="Medium List 2" w:semiHidden="0" w:uiPriority="66" w:unhideWhenUsed="0"/>
+    <w:lsdException w:name="Medium Grid 1" w:semiHidden="0" w:uiPriority="67" w:unhideWhenUsed="0"/>
+    <w:lsdException w:name="Medium Grid 2" w:semiHidden="0" w:uiPriority="68" w:unhideWhenUsed="0"/>
+    <w:lsdException w:name="Medium Grid 3" w:semiHidden="0" w:uiPriority="69" w:unhideWhenUsed="0"/>
+    <w:lsdException w:name="Dark List" w:semiHidden="0" w:uiPriority="70" w:unhideWhenUsed="0"/>
+    <w:lsdException w:name="Colorful Shading" w:semiHidden="0" w:uiPriority="71" w:unhideWhenUsed="0"/>
+    <w:lsdException w:name="Colorful List" w:semiHidden="0" w:uiPriority="72" w:unhideWhenUsed="0"/>
+    <w:lsdException w:name="Colorful Grid" w:semiHidden="0" w:uiPriority="73" w:unhideWhenUsed="0"/>
+    <w:lsdException w:name="Light Shading Accent 1" w:semiHidden="0" w:uiPriority="60" w:unhideWhenUsed="0"/>
+    <w:lsdException w:name="Light List Accent 1" w:semiHidden="0" w:uiPriority="61" w:unhideWhenUsed="0"/>
+    <w:lsdException w:name="Light Grid Accent 1" w:semiHidden="0" w:uiPriority="62" w:unhideWhenUsed="0"/>
+    <w:lsdException w:name="Medium Shading 1 Accent 1" w:semiHidden="0" w:uiPriority="63" w:unhideWhenUsed="0"/>
+    <w:lsdException w:name="Medium Shading 2 Accent 1" w:semiHidden="0" w:uiPriority="64" w:unhideWhenUsed="0"/>
+    <w:lsdException w:name="Medium List 1 Accent 1" w:semiHidden="0" w:uiPriority="65" w:unhideWhenUsed="0"/>
+    <w:lsdException w:name="Revision" w:unhideWhenUsed="0"/>
+    <w:lsdException w:name="List Paragraph" w:semiHidden="0" w:uiPriority="34" w:unhideWhenUsed="0" w:qFormat="1"/>
+    <w:lsdException w:name="Quote" w:semiHidden="0" w:uiPriority="29" w:unhideWhenUsed="0" w:qFormat="1"/>
+    <w:lsdException w:name="Intense Quote" w:semiHidden="0" w:uiPriority="30" w:unhideWhenUsed="0" w:qFormat="1"/>
+    <w:lsdException w:name="Medium List 2 Accent 1" w:semiHidden="0" w:uiPriority="66" w:unhideWhenUsed="0"/>
+    <w:lsdException w:name="Medium Grid 1 Accent 1" w:semiHidden="0" w:uiPriority="67" w:unhideWhenUsed="0"/>
+    <w:lsdException w:name="Medium Grid 2 Accent 1" w:semiHidden="0" w:uiPriority="68" w:unhideWhenUsed="0"/>
+    <w:lsdException w:name="Medium Grid 3 Accent 1" w:semiHidden="0" w:uiPriority="69" w:unhideWhenUsed="0"/>
+    <w:lsdException w:name="Dark List Accent 1" w:semiHidden="0" w:uiPriority="70" w:unhideWhenUsed="0"/>
+    <w:lsdException w:name="Colorful Shading Accent 1" w:semiHidden="0" w:uiPriority="71" w:unhideWhenUsed="0"/>
+    <w:lsdException w:name="Colorful List Accent 1" w:semiHidden="0" w:uiPriority="72" w:unhideWhenUsed="0"/>
+    <w:lsdException w:name="Colorful Grid Accent 1" w:semiHidden="0" w:uiPriority="73" w:unhideWhenUsed="0"/>
+    <w:lsdException w:name="Light Shading Accent 2" w:semiHidden="0" w:uiPriority="60" w:unhideWhenUsed="0"/>
+    <w:lsdException w:name="Light List Accent 2" w:semiHidden="0" w:uiPriority="61" w:unhideWhenUsed="0"/>
+    <w:lsdException w:name="Light Grid Accent 2" w:semiHidden="0" w:uiPriority="62" w:unhideWhenUsed="0"/>
+    <w:lsdException w:name="Medium Shading 1 Accent 2" w:semiHidden="0" w:uiPriority="63" w:unhideWhenUsed="0"/>
+    <w:lsdException w:name="Medium Shading 2 Accent 2" w:semiHidden="0" w:uiPriority="64" w:unhideWhenUsed="0"/>
+    <w:lsdException w:name="Medium List 1 Accent 2" w:semiHidden="0" w:uiPriority="65" w:unhideWhenUsed="0"/>
+    <w:lsdException w:name="Medium List 2 Accent 2" w:semiHidden="0" w:uiPriority="66" w:unhideWhenUsed="0"/>
+    <w:lsdException w:name="Medium Grid 1 Accent 2" w:semiHidden="0" w:uiPriority="67" w:unhideWhenUsed="0"/>
+    <w:lsdException w:name="Medium Grid 2 Accent 2" w:semiHidden="0" w:uiPriority="68" w:unhideWhenUsed="0"/>
+    <w:lsdException w:name="Medium Grid 3 Accent 2" w:semiHidden="0" w:uiPriority="69" w:unhideWhenUsed="0"/>
+    <w:lsdException w:name="Dark List Accent 2" w:semiHidden="0" w:uiPriority="70" w:unhideWhenUsed="0"/>
+    <w:lsdException w:name="Colorful Shading Accent 2" w:semiHidden="0" w:uiPriority="71" w:unhideWhenUsed="0"/>
+    <w:lsdException w:name="Colorful List Accent 2" w:semiHidden="0" w:uiPriority="72" w:unhideWhenUsed="0"/>
+    <w:lsdException w:name="Colorful Grid Accent 2" w:semiHidden="0" w:uiPriority="73" w:unhideWhenUsed="0"/>
+    <w:lsdException w:name="Light Shading Accent 3" w:semiHidden="0" w:uiPriority="60" w:unhideWhenUsed="0"/>
+    <w:lsdException w:name="Light List Accent 3" w:semiHidden="0" w:uiPriority="61" w:unhideWhenUsed="0"/>
+    <w:lsdException w:name="Light Grid Accent 3" w:semiHidden="0" w:uiPriority="62" w:unhideWhenUsed="0"/>
+    <w:lsdException w:name="Medium Shading 1 Accent 3" w:semiHidden="0" w:uiPriority="63" w:unhideWhenUsed="0"/>
+    <w:lsdException w:name="Medium Shading 2 Accent 3" w:semiHidden="0" w:uiPriority="64" w:unhideWhenUsed="0"/>
+    <w:lsdException w:name="Medium List 1 Accent 3" w:semiHidden="0" w:uiPriority="65" w:unhideWhenUsed="0"/>
+    <w:lsdException w:name="Medium List 2 Accent 3" w:semiHidden="0" w:uiPriority="66" w:unhideWhenUsed="0"/>
+    <w:lsdException w:name="Medium Grid 1 Accent 3" w:semiHidden="0" w:uiPriority="67" w:unhideWhenUsed="0"/>
+    <w:lsdException w:name="Medium Grid 2 Accent 3" w:semiHidden="0" w:uiPriority="68" w:unhideWhenUsed="0"/>
+    <w:lsdException w:name="Medium Grid 3 Accent 3" w:semiHidden="0" w:uiPriority="69" w:unhideWhenUsed="0"/>
+    <w:lsdException w:name="Dark List Accent 3" w:semiHidden="0" w:uiPriority="70" w:unhideWhenUsed="0"/>
+    <w:lsdException w:name="Colorful Shading Accent 3" w:semiHidden="0" w:uiPriority="71" w:unhideWhenUsed="0"/>
+    <w:lsdException w:name="Colorful List Accent 3" w:semiHidden="0" w:uiPriority="72" w:unhideWhenUsed="0"/>
+    <w:lsdException w:name="Colorful Grid Accent 3" w:semiHidden="0" w:uiPriority="73" w:unhideWhenUsed="0"/>
+    <w:lsdException w:name="Light Shading Accent 4" w:semiHidden="0" w:uiPriority="60" w:unhideWhenUsed="0"/>
+    <w:lsdException w:name="Light List Accent 4" w:semiHidden="0" w:uiPriority="61" w:unhideWhenUsed="0"/>
+    <w:lsdException w:name="Light Grid Accent 4" w:semiHidden="0" w:uiPriority="62" w:unhideWhenUsed="0"/>
+    <w:lsdException w:name="Medium Shading 1 Accent 4" w:semiHidden="0" w:uiPriority="63" w:unhideWhenUsed="0"/>
+    <w:lsdException w:name="Medium Shading 2 Accent 4" w:semiHidden="0" w:uiPriority="64" w:unhideWhenUsed="0"/>
+    <w:lsdException w:name="Medium List 1 Accent 4" w:semiHidden="0" w:uiPriority="65" w:unhideWhenUsed="0"/>
+    <w:lsdException w:name="Medium List 2 Accent 4" w:semiHidden="0" w:uiPriority="66" w:unhideWhenUsed="0"/>
+    <w:lsdException w:name="Medium Grid 1 Accent 4" w:semiHidden="0" w:uiPriority="67" w:unhideWhenUsed="0"/>
+    <w:lsdException w:name="Medium Grid 2 Accent 4" w:semiHidden="0" w:uiPriority="68" w:unhideWhenUsed="0"/>
+    <w:lsdException w:name="Medium Grid 3 Accent 4" w:semiHidden="0" w:uiPriority="69" w:unhideWhenUsed="0"/>
+    <w:lsdException w:name="Dark List Accent 4" w:semiHidden="0" w:uiPriority="70" w:unhideWhenUsed="0"/>
+    <w:lsdException w:name="Colorful Shading Accent 4" w:semiHidden="0" w:uiPriority="71" w:unhideWhenUsed="0"/>
+    <w:lsdException w:name="Colorful List Accent 4" w:semiHidden="0" w:uiPriority="72" w:unhideWhenUsed="0"/>
+    <w:lsdException w:name="Colorful Grid Accent 4" w:semiHidden="0" w:uiPriority="73" w:unhideWhenUsed="0"/>
+    <w:lsdException w:name="Light Shading Accent 5" w:semiHidden="0" w:uiPriority="60" w:unhideWhenUsed="0"/>
+    <w:lsdException w:name="Light List Accent 5" w:semiHidden="0" w:uiPriority="61" w:unhideWhenUsed="0"/>
+    <w:lsdException w:name="Light Grid Accent 5" w:semiHidden="0" w:uiPriority="62" w:unhideWhenUsed="0"/>
+    <w:lsdException w:name="Medium Shading 1 Accent 5" w:semiHidden="0" w:uiPriority="63" w:unhideWhenUsed="0"/>
+    <w:lsdException w:name="Medium Shading 2 Accent 5" w:semiHidden="0" w:uiPriority="64" w:unhideWhenUsed="0"/>
+    <w:lsdException w:name="Medium List 1 Accent 5" w:semiHidden="0" w:uiPriority="65" w:unhideWhenUsed="0"/>
+    <w:lsdException w:name="Medium List 2 Accent 5" w:semiHidden="0" w:uiPriority="66" w:unhideWhenUsed="0"/>
+    <w:lsdException w:name="Medium Grid 1 Accent 5" w:semiHidden="0" w:uiPriority="67" w:unhideWhenUsed="0"/>
+    <w:lsdException w:name="Medium Grid 2 Accent 5" w:semiHidden="0" w:uiPriority="68" w:unhideWhenUsed="0"/>
+    <w:lsdException w:name="Medium Grid 3 Accent 5" w:semiHidden="0" w:uiPriority="69" w:unhideWhenUsed="0"/>
+    <w:lsdException w:name="Dark List Accent 5" w:semiHidden="0" w:uiPriority="70" w:unhideWhenUsed="0"/>
+    <w:lsdException w:name="Colorful Shading Accent 5" w:semiHidden="0" w:uiPriority="71" w:unhideWhenUsed="0"/>
+    <w:lsdException w:name="Colorful List Accent 5" w:semiHidden="0" w:uiPriority="72" w:unhideWhenUsed="0"/>
+    <w:lsdException w:name="Colorful Grid Accent 5" w:semiHidden="0" w:uiPriority="73" w:unhideWhenUsed="0"/>
+    <w:lsdException w:name="Light Shading Accent 6" w:semiHidden="0" w:uiPriority="60" w:unhideWhenUsed="0"/>
+    <w:lsdException w:name="Light List Accent 6" w:semiHidden="0" w:uiPriority="61" w:unhideWhenUsed="0"/>
+    <w:lsdException w:name="Light Grid Accent 6" w:semiHidden="0" w:uiPriority="62" w:unhideWhenUsed="0"/>
+    <w:lsdException w:name="Medium Shading 1 Accent 6" w:semiHidden="0" w:uiPriority="63" w:unhideWhenUsed="0"/>
+    <w:lsdException w:name="Medium Shading 2 Accent 6" w:semiHidden="0" w:uiPriority="64" w:unhideWhenUsed="0"/>
+    <w:lsdException w:name="Medium List 1 Accent 6" w:semiHidden="0" w:uiPriority="65" w:unhideWhenUsed="0"/>
+    <w:lsdException w:name="Medium List 2 Accent 6" w:semiHidden="0" w:uiPriority="66" w:unhideWhenUsed="0"/>
+    <w:lsdException w:name="Medium Grid 1 Accent 6" w:semiHidden="0" w:uiPriority="67" w:unhideWhenUsed="0"/>
+    <w:lsdException w:name="Medium Grid 2 Accent 6" w:semiHidden="0" w:uiPriority="68" w:unhideWhenUsed="0"/>
+    <w:lsdException w:name="Medium Grid 3 Accent 6" w:semiHidden="0" w:uiPriority="69" w:unhideWhenUsed="0"/>
+    <w:lsdException w:name="Dark List Accent 6" w:semiHidden="0" w:uiPriority="70" w:unhideWhenUsed="0"/>
+    <w:lsdException w:name="Colorful Shading Accent 6" w:semiHidden="0" w:uiPriority="71" w:unhideWhenUsed="0"/>
+    <w:lsdException w:name="Colorful List Accent 6" w:semiHidden="0" w:uiPriority="72" w:unhideWhenUsed="0"/>
+    <w:lsdException w:name="Colorful Grid Accent 6" w:semiHidden="0" w:uiPriority="73" w:unhideWhenUsed="0"/>
+    <w:lsdException w:name="Subtle Emphasis" w:semiHidden="0" w:uiPriority="19" w:unhideWhenUsed="0" w:qFormat="1"/>
+    <w:lsdException w:name="Intense Emphasis" w:semiHidden="0" w:uiPriority="21" w:unhideWhenUsed="0" w:qFormat="1"/>
+    <w:lsdException w:name="Subtle Reference" w:semiHidden="0" w:uiPriority="31" w:unhideWhenUsed="0" w:qFormat="1"/>
+    <w:lsdException w:name="Intense Reference" w:semiHidden="0" w:uiPriority="32" w:unhideWhenUsed="0" w:qFormat="1"/>
+    <w:lsdException w:name="Book Title" w:semiHidden="0" w:uiPriority="33" w:unhideWhenUsed="0" w:qFormat="1"/>
+    <w:lsdException w:name="Bibliography" w:uiPriority="37"/>
+    <w:lsdException w:name="TOC Heading" w:uiPriority="39" w:qFormat="1"/>
+  </w:latentStyles>
+  <w:style w:type="paragraph" w:default="1" w:styleId="Normal">
+    <w:name w:val="Normal"/>
+    <w:qFormat/>
+  </w:style>
+  <w:style w:type="character" w:default="1" w:styleId="DefaultParagraphFont">
+    <w:name w:val="Default Paragraph Font"/>
+    <w:uiPriority w:val="1"/>
+    <w:semiHidden/>
+    <w:unhideWhenUsed/>
+  </w:style>
+  <w:style w:type="table" w:default="1" w:styleId="TableNormal">
+    <w:name w:val="Normal Table"/>
+    <w:uiPriority w:val="99"/>
+    <w:semiHidden/>
+    <w:unhideWhenUsed/>
     <w:tblPr>
       <w:tblInd w:w="0" w:type="dxa"/>
       <w:tblCellMar>

</xml_diff>